<commit_message>
add data model desgin
</commit_message>
<xml_diff>
--- a/design/LLY_Design/LLY.YTS.DataModel.Design.docx
+++ b/design/LLY_Design/LLY.YTS.DataModel.Design.docx
@@ -5807,7 +5807,7 @@
             <w:pPr>
               <w:widowControl/>
               <w:rPr>
-                <w:rFonts w:ascii="宋体" w:eastAsia="宋体" w:hAnsi="宋体" w:cs="宋体" w:hint="eastAsia"/>
+                <w:rFonts w:ascii="宋体" w:eastAsia="宋体" w:hAnsi="宋体" w:cs="宋体"/>
                 <w:kern w:val="0"/>
                 <w:sz w:val="24"/>
                 <w:szCs w:val="24"/>
@@ -5952,7 +5952,7 @@
               <w:widowControl/>
               <w:jc w:val="left"/>
               <w:rPr>
-                <w:rFonts w:ascii="宋体" w:eastAsia="宋体" w:hAnsi="宋体" w:cs="宋体" w:hint="eastAsia"/>
+                <w:rFonts w:ascii="宋体" w:eastAsia="宋体" w:hAnsi="宋体" w:cs="宋体"/>
                 <w:kern w:val="0"/>
                 <w:sz w:val="24"/>
                 <w:szCs w:val="24"/>
@@ -7905,7 +7905,6 @@
         </w:tc>
       </w:tr>
     </w:tbl>
-    <w:p/>
     <w:p>
       <w:pPr>
         <w:pStyle w:val="1"/>
@@ -7920,6 +7919,8 @@
           <w:szCs w:val="36"/>
         </w:rPr>
       </w:pPr>
+      <w:bookmarkStart w:id="0" w:name="_GoBack"/>
+      <w:bookmarkEnd w:id="0"/>
       <w:proofErr w:type="spellStart"/>
       <w:r>
         <w:rPr>
@@ -7930,7 +7931,7 @@
           <w:sz w:val="36"/>
           <w:szCs w:val="36"/>
         </w:rPr>
-        <w:t>SalesAreas</w:t>
+        <w:t>erviceLocations</w:t>
       </w:r>
       <w:proofErr w:type="spellEnd"/>
       <w:r>
@@ -7953,7 +7954,7 @@
           <w:sz w:val="36"/>
           <w:szCs w:val="36"/>
         </w:rPr>
-        <w:t>销售区域</w:t>
+        <w:t>服务点</w:t>
       </w:r>
     </w:p>
     <w:tbl>
@@ -7966,11 +7967,11 @@
         <w:tblLook w:val="04A0" w:firstRow="1" w:lastRow="0" w:firstColumn="1" w:lastColumn="0" w:noHBand="0" w:noVBand="1"/>
       </w:tblPr>
       <w:tblGrid>
-        <w:gridCol w:w="1801"/>
+        <w:gridCol w:w="1715"/>
         <w:gridCol w:w="1489"/>
         <w:gridCol w:w="1514"/>
         <w:gridCol w:w="1008"/>
-        <w:gridCol w:w="1560"/>
+        <w:gridCol w:w="1642"/>
       </w:tblGrid>
       <w:tr>
         <w:trPr>
@@ -8328,7 +8329,7 @@
           <w:p>
             <w:proofErr w:type="spellStart"/>
             <w:r>
-              <w:t>ProvinceId</w:t>
+              <w:t>ServiceName</w:t>
             </w:r>
             <w:proofErr w:type="spellEnd"/>
           </w:p>
@@ -8351,39 +8352,34 @@
             <w:hideMark/>
           </w:tcPr>
           <w:p>
-            <w:pPr>
-              <w:pStyle w:val="a3"/>
-              <w:spacing w:before="0" w:beforeAutospacing="0" w:after="0" w:afterAutospacing="0"/>
-            </w:pPr>
             <w:proofErr w:type="spellStart"/>
             <w:r>
-              <w:t>bigint</w:t>
+              <w:t>nvarchar</w:t>
             </w:r>
             <w:proofErr w:type="spellEnd"/>
-          </w:p>
-        </w:tc>
-        <w:tc>
-          <w:tcPr>
-            <w:tcW w:w="0" w:type="auto"/>
-            <w:tcBorders>
-              <w:top w:val="single" w:sz="6" w:space="0" w:color="DDDDDD"/>
-              <w:left w:val="single" w:sz="6" w:space="0" w:color="DDDDDD"/>
-              <w:bottom w:val="single" w:sz="6" w:space="0" w:color="DDDDDD"/>
-              <w:right w:val="single" w:sz="6" w:space="0" w:color="DDDDDD"/>
-            </w:tcBorders>
-            <w:tcMar>
-              <w:top w:w="105" w:type="dxa"/>
-              <w:left w:w="150" w:type="dxa"/>
-              <w:bottom w:w="105" w:type="dxa"/>
-              <w:right w:w="150" w:type="dxa"/>
-            </w:tcMar>
-            <w:hideMark/>
-          </w:tcPr>
-          <w:p>
-            <w:pPr>
-              <w:pStyle w:val="a3"/>
-              <w:spacing w:before="0" w:beforeAutospacing="0" w:after="0" w:afterAutospacing="0"/>
-            </w:pPr>
+            <w:r>
+              <w:t>(200)</w:t>
+            </w:r>
+          </w:p>
+        </w:tc>
+        <w:tc>
+          <w:tcPr>
+            <w:tcW w:w="0" w:type="auto"/>
+            <w:tcBorders>
+              <w:top w:val="single" w:sz="6" w:space="0" w:color="DDDDDD"/>
+              <w:left w:val="single" w:sz="6" w:space="0" w:color="DDDDDD"/>
+              <w:bottom w:val="single" w:sz="6" w:space="0" w:color="DDDDDD"/>
+              <w:right w:val="single" w:sz="6" w:space="0" w:color="DDDDDD"/>
+            </w:tcBorders>
+            <w:tcMar>
+              <w:top w:w="105" w:type="dxa"/>
+              <w:left w:w="150" w:type="dxa"/>
+              <w:bottom w:w="105" w:type="dxa"/>
+              <w:right w:w="150" w:type="dxa"/>
+            </w:tcMar>
+            <w:hideMark/>
+          </w:tcPr>
+          <w:p>
             <w:r>
               <w:t>否</w:t>
             </w:r>
@@ -8407,10 +8403,6 @@
             <w:hideMark/>
           </w:tcPr>
           <w:p>
-            <w:pPr>
-              <w:pStyle w:val="a3"/>
-              <w:spacing w:before="0" w:beforeAutospacing="0" w:after="0" w:afterAutospacing="0"/>
-            </w:pPr>
             <w:r>
               <w:t> </w:t>
             </w:r>
@@ -8434,12 +8426,8 @@
             <w:hideMark/>
           </w:tcPr>
           <w:p>
-            <w:pPr>
-              <w:pStyle w:val="a3"/>
-              <w:spacing w:before="0" w:beforeAutospacing="0" w:after="0" w:afterAutospacing="0"/>
-            </w:pPr>
-            <w:r>
-              <w:t>省份ID</w:t>
+            <w:r>
+              <w:t>服务点名称</w:t>
             </w:r>
           </w:p>
         </w:tc>
@@ -8465,7 +8453,7 @@
           <w:p>
             <w:proofErr w:type="spellStart"/>
             <w:r>
-              <w:t>CityId</w:t>
+              <w:t>ProvinceId</w:t>
             </w:r>
             <w:proofErr w:type="spellEnd"/>
           </w:p>
@@ -8544,6 +8532,10 @@
             <w:hideMark/>
           </w:tcPr>
           <w:p>
+            <w:pPr>
+              <w:pStyle w:val="a3"/>
+              <w:spacing w:before="0" w:beforeAutospacing="0" w:after="0" w:afterAutospacing="0"/>
+            </w:pPr>
             <w:r>
               <w:t> </w:t>
             </w:r>
@@ -8567,11 +8559,12 @@
             <w:hideMark/>
           </w:tcPr>
           <w:p>
-            <w:r>
-              <w:t>城市</w:t>
-            </w:r>
-            <w:r>
-              <w:t>ID</w:t>
+            <w:pPr>
+              <w:pStyle w:val="a3"/>
+              <w:spacing w:before="0" w:beforeAutospacing="0" w:after="0" w:afterAutospacing="0"/>
+            </w:pPr>
+            <w:r>
+              <w:t>省份ID</w:t>
             </w:r>
           </w:p>
         </w:tc>
@@ -8597,7 +8590,7 @@
           <w:p>
             <w:proofErr w:type="spellStart"/>
             <w:r>
-              <w:t>RegionId</w:t>
+              <w:t>CityId</w:t>
             </w:r>
             <w:proofErr w:type="spellEnd"/>
           </w:p>
@@ -8700,7 +8693,7 @@
           </w:tcPr>
           <w:p>
             <w:r>
-              <w:t>地区</w:t>
+              <w:t>城市</w:t>
             </w:r>
             <w:r>
               <w:t>ID</w:t>
@@ -8727,57 +8720,64 @@
             <w:hideMark/>
           </w:tcPr>
           <w:p>
-            <w:r>
-              <w:t>Address</w:t>
-            </w:r>
-          </w:p>
-        </w:tc>
-        <w:tc>
-          <w:tcPr>
-            <w:tcW w:w="0" w:type="auto"/>
-            <w:tcBorders>
-              <w:top w:val="single" w:sz="6" w:space="0" w:color="DDDDDD"/>
-              <w:left w:val="single" w:sz="6" w:space="0" w:color="DDDDDD"/>
-              <w:bottom w:val="single" w:sz="6" w:space="0" w:color="DDDDDD"/>
-              <w:right w:val="single" w:sz="6" w:space="0" w:color="DDDDDD"/>
-            </w:tcBorders>
-            <w:tcMar>
-              <w:top w:w="105" w:type="dxa"/>
-              <w:left w:w="150" w:type="dxa"/>
-              <w:bottom w:w="105" w:type="dxa"/>
-              <w:right w:w="150" w:type="dxa"/>
-            </w:tcMar>
-            <w:hideMark/>
-          </w:tcPr>
-          <w:p>
             <w:proofErr w:type="spellStart"/>
             <w:r>
-              <w:t>nvarchar</w:t>
+              <w:t>RegionId</w:t>
             </w:r>
             <w:proofErr w:type="spellEnd"/>
-            <w:r>
-              <w:t>(200)</w:t>
-            </w:r>
-          </w:p>
-        </w:tc>
-        <w:tc>
-          <w:tcPr>
-            <w:tcW w:w="0" w:type="auto"/>
-            <w:tcBorders>
-              <w:top w:val="single" w:sz="6" w:space="0" w:color="DDDDDD"/>
-              <w:left w:val="single" w:sz="6" w:space="0" w:color="DDDDDD"/>
-              <w:bottom w:val="single" w:sz="6" w:space="0" w:color="DDDDDD"/>
-              <w:right w:val="single" w:sz="6" w:space="0" w:color="DDDDDD"/>
-            </w:tcBorders>
-            <w:tcMar>
-              <w:top w:w="105" w:type="dxa"/>
-              <w:left w:w="150" w:type="dxa"/>
-              <w:bottom w:w="105" w:type="dxa"/>
-              <w:right w:w="150" w:type="dxa"/>
-            </w:tcMar>
-            <w:hideMark/>
-          </w:tcPr>
-          <w:p>
+          </w:p>
+        </w:tc>
+        <w:tc>
+          <w:tcPr>
+            <w:tcW w:w="0" w:type="auto"/>
+            <w:tcBorders>
+              <w:top w:val="single" w:sz="6" w:space="0" w:color="DDDDDD"/>
+              <w:left w:val="single" w:sz="6" w:space="0" w:color="DDDDDD"/>
+              <w:bottom w:val="single" w:sz="6" w:space="0" w:color="DDDDDD"/>
+              <w:right w:val="single" w:sz="6" w:space="0" w:color="DDDDDD"/>
+            </w:tcBorders>
+            <w:tcMar>
+              <w:top w:w="105" w:type="dxa"/>
+              <w:left w:w="150" w:type="dxa"/>
+              <w:bottom w:w="105" w:type="dxa"/>
+              <w:right w:w="150" w:type="dxa"/>
+            </w:tcMar>
+            <w:hideMark/>
+          </w:tcPr>
+          <w:p>
+            <w:pPr>
+              <w:pStyle w:val="a3"/>
+              <w:spacing w:before="0" w:beforeAutospacing="0" w:after="0" w:afterAutospacing="0"/>
+            </w:pPr>
+            <w:proofErr w:type="spellStart"/>
+            <w:r>
+              <w:t>bigint</w:t>
+            </w:r>
+            <w:proofErr w:type="spellEnd"/>
+          </w:p>
+        </w:tc>
+        <w:tc>
+          <w:tcPr>
+            <w:tcW w:w="0" w:type="auto"/>
+            <w:tcBorders>
+              <w:top w:val="single" w:sz="6" w:space="0" w:color="DDDDDD"/>
+              <w:left w:val="single" w:sz="6" w:space="0" w:color="DDDDDD"/>
+              <w:bottom w:val="single" w:sz="6" w:space="0" w:color="DDDDDD"/>
+              <w:right w:val="single" w:sz="6" w:space="0" w:color="DDDDDD"/>
+            </w:tcBorders>
+            <w:tcMar>
+              <w:top w:w="105" w:type="dxa"/>
+              <w:left w:w="150" w:type="dxa"/>
+              <w:bottom w:w="105" w:type="dxa"/>
+              <w:right w:w="150" w:type="dxa"/>
+            </w:tcMar>
+            <w:hideMark/>
+          </w:tcPr>
+          <w:p>
+            <w:pPr>
+              <w:pStyle w:val="a3"/>
+              <w:spacing w:before="0" w:beforeAutospacing="0" w:after="0" w:afterAutospacing="0"/>
+            </w:pPr>
             <w:r>
               <w:t>否</w:t>
             </w:r>
@@ -8825,7 +8825,10 @@
           </w:tcPr>
           <w:p>
             <w:r>
-              <w:t>区域地址</w:t>
+              <w:t>地区</w:t>
+            </w:r>
+            <w:r>
+              <w:t>ID</w:t>
             </w:r>
           </w:p>
         </w:tc>
@@ -8849,36 +8852,37 @@
             <w:hideMark/>
           </w:tcPr>
           <w:p>
+            <w:r>
+              <w:t>Address</w:t>
+            </w:r>
+          </w:p>
+        </w:tc>
+        <w:tc>
+          <w:tcPr>
+            <w:tcW w:w="0" w:type="auto"/>
+            <w:tcBorders>
+              <w:top w:val="single" w:sz="6" w:space="0" w:color="DDDDDD"/>
+              <w:left w:val="single" w:sz="6" w:space="0" w:color="DDDDDD"/>
+              <w:bottom w:val="single" w:sz="6" w:space="0" w:color="DDDDDD"/>
+              <w:right w:val="single" w:sz="6" w:space="0" w:color="DDDDDD"/>
+            </w:tcBorders>
+            <w:tcMar>
+              <w:top w:w="105" w:type="dxa"/>
+              <w:left w:w="150" w:type="dxa"/>
+              <w:bottom w:w="105" w:type="dxa"/>
+              <w:right w:w="150" w:type="dxa"/>
+            </w:tcMar>
+            <w:hideMark/>
+          </w:tcPr>
+          <w:p>
             <w:proofErr w:type="spellStart"/>
             <w:r>
-              <w:t>ServiceLocationId</w:t>
+              <w:t>nvarchar</w:t>
             </w:r>
             <w:proofErr w:type="spellEnd"/>
-          </w:p>
-        </w:tc>
-        <w:tc>
-          <w:tcPr>
-            <w:tcW w:w="0" w:type="auto"/>
-            <w:tcBorders>
-              <w:top w:val="single" w:sz="6" w:space="0" w:color="DDDDDD"/>
-              <w:left w:val="single" w:sz="6" w:space="0" w:color="DDDDDD"/>
-              <w:bottom w:val="single" w:sz="6" w:space="0" w:color="DDDDDD"/>
-              <w:right w:val="single" w:sz="6" w:space="0" w:color="DDDDDD"/>
-            </w:tcBorders>
-            <w:tcMar>
-              <w:top w:w="105" w:type="dxa"/>
-              <w:left w:w="150" w:type="dxa"/>
-              <w:bottom w:w="105" w:type="dxa"/>
-              <w:right w:w="150" w:type="dxa"/>
-            </w:tcMar>
-            <w:hideMark/>
-          </w:tcPr>
-          <w:p>
-            <w:proofErr w:type="spellStart"/>
-            <w:r>
-              <w:t>bigint</w:t>
-            </w:r>
-            <w:proofErr w:type="spellEnd"/>
+            <w:r>
+              <w:t>(200)</w:t>
+            </w:r>
           </w:p>
         </w:tc>
         <w:tc>
@@ -8946,10 +8950,7 @@
           </w:tcPr>
           <w:p>
             <w:r>
-              <w:t>服务点</w:t>
-            </w:r>
-            <w:r>
-              <w:t>Id</w:t>
+              <w:t>区域地址</w:t>
             </w:r>
           </w:p>
         </w:tc>
@@ -8975,7 +8976,7 @@
           <w:p>
             <w:proofErr w:type="spellStart"/>
             <w:r>
-              <w:t>DailySalesStock</w:t>
+              <w:t>SubdistrictName</w:t>
             </w:r>
             <w:proofErr w:type="spellEnd"/>
           </w:p>
@@ -9000,31 +9001,34 @@
           <w:p>
             <w:proofErr w:type="spellStart"/>
             <w:r>
-              <w:t>int</w:t>
+              <w:t>nvarchar</w:t>
             </w:r>
             <w:proofErr w:type="spellEnd"/>
-          </w:p>
-        </w:tc>
-        <w:tc>
-          <w:tcPr>
-            <w:tcW w:w="0" w:type="auto"/>
-            <w:tcBorders>
-              <w:top w:val="single" w:sz="6" w:space="0" w:color="DDDDDD"/>
-              <w:left w:val="single" w:sz="6" w:space="0" w:color="DDDDDD"/>
-              <w:bottom w:val="single" w:sz="6" w:space="0" w:color="DDDDDD"/>
-              <w:right w:val="single" w:sz="6" w:space="0" w:color="DDDDDD"/>
-            </w:tcBorders>
-            <w:tcMar>
-              <w:top w:w="105" w:type="dxa"/>
-              <w:left w:w="150" w:type="dxa"/>
-              <w:bottom w:w="105" w:type="dxa"/>
-              <w:right w:w="150" w:type="dxa"/>
-            </w:tcMar>
-            <w:hideMark/>
-          </w:tcPr>
-          <w:p>
-            <w:r>
-              <w:t>否</w:t>
+            <w:r>
+              <w:t>(200)</w:t>
+            </w:r>
+          </w:p>
+        </w:tc>
+        <w:tc>
+          <w:tcPr>
+            <w:tcW w:w="0" w:type="auto"/>
+            <w:tcBorders>
+              <w:top w:val="single" w:sz="6" w:space="0" w:color="DDDDDD"/>
+              <w:left w:val="single" w:sz="6" w:space="0" w:color="DDDDDD"/>
+              <w:bottom w:val="single" w:sz="6" w:space="0" w:color="DDDDDD"/>
+              <w:right w:val="single" w:sz="6" w:space="0" w:color="DDDDDD"/>
+            </w:tcBorders>
+            <w:tcMar>
+              <w:top w:w="105" w:type="dxa"/>
+              <w:left w:w="150" w:type="dxa"/>
+              <w:bottom w:w="105" w:type="dxa"/>
+              <w:right w:w="150" w:type="dxa"/>
+            </w:tcMar>
+            <w:hideMark/>
+          </w:tcPr>
+          <w:p>
+            <w:r>
+              <w:t>是</w:t>
             </w:r>
           </w:p>
         </w:tc>
@@ -9070,7 +9074,13 @@
           </w:tcPr>
           <w:p>
             <w:r>
-              <w:t>当日销售库存</w:t>
+              <w:t>楼宇</w:t>
+            </w:r>
+            <w:r>
+              <w:t>/</w:t>
+            </w:r>
+            <w:r>
+              <w:t>小区名称</w:t>
             </w:r>
           </w:p>
         </w:tc>
@@ -9096,6 +9106,251 @@
           <w:p>
             <w:proofErr w:type="spellStart"/>
             <w:r>
+              <w:t>DailySalesStock</w:t>
+            </w:r>
+            <w:proofErr w:type="spellEnd"/>
+          </w:p>
+        </w:tc>
+        <w:tc>
+          <w:tcPr>
+            <w:tcW w:w="0" w:type="auto"/>
+            <w:tcBorders>
+              <w:top w:val="single" w:sz="6" w:space="0" w:color="DDDDDD"/>
+              <w:left w:val="single" w:sz="6" w:space="0" w:color="DDDDDD"/>
+              <w:bottom w:val="single" w:sz="6" w:space="0" w:color="DDDDDD"/>
+              <w:right w:val="single" w:sz="6" w:space="0" w:color="DDDDDD"/>
+            </w:tcBorders>
+            <w:tcMar>
+              <w:top w:w="105" w:type="dxa"/>
+              <w:left w:w="150" w:type="dxa"/>
+              <w:bottom w:w="105" w:type="dxa"/>
+              <w:right w:w="150" w:type="dxa"/>
+            </w:tcMar>
+            <w:hideMark/>
+          </w:tcPr>
+          <w:p>
+            <w:proofErr w:type="spellStart"/>
+            <w:r>
+              <w:t>int</w:t>
+            </w:r>
+            <w:proofErr w:type="spellEnd"/>
+          </w:p>
+        </w:tc>
+        <w:tc>
+          <w:tcPr>
+            <w:tcW w:w="0" w:type="auto"/>
+            <w:tcBorders>
+              <w:top w:val="single" w:sz="6" w:space="0" w:color="DDDDDD"/>
+              <w:left w:val="single" w:sz="6" w:space="0" w:color="DDDDDD"/>
+              <w:bottom w:val="single" w:sz="6" w:space="0" w:color="DDDDDD"/>
+              <w:right w:val="single" w:sz="6" w:space="0" w:color="DDDDDD"/>
+            </w:tcBorders>
+            <w:tcMar>
+              <w:top w:w="105" w:type="dxa"/>
+              <w:left w:w="150" w:type="dxa"/>
+              <w:bottom w:w="105" w:type="dxa"/>
+              <w:right w:w="150" w:type="dxa"/>
+            </w:tcMar>
+            <w:hideMark/>
+          </w:tcPr>
+          <w:p>
+            <w:r>
+              <w:t>否</w:t>
+            </w:r>
+          </w:p>
+        </w:tc>
+        <w:tc>
+          <w:tcPr>
+            <w:tcW w:w="0" w:type="auto"/>
+            <w:tcBorders>
+              <w:top w:val="single" w:sz="6" w:space="0" w:color="DDDDDD"/>
+              <w:left w:val="single" w:sz="6" w:space="0" w:color="DDDDDD"/>
+              <w:bottom w:val="single" w:sz="6" w:space="0" w:color="DDDDDD"/>
+              <w:right w:val="single" w:sz="6" w:space="0" w:color="DDDDDD"/>
+            </w:tcBorders>
+            <w:tcMar>
+              <w:top w:w="105" w:type="dxa"/>
+              <w:left w:w="150" w:type="dxa"/>
+              <w:bottom w:w="105" w:type="dxa"/>
+              <w:right w:w="150" w:type="dxa"/>
+            </w:tcMar>
+            <w:hideMark/>
+          </w:tcPr>
+          <w:p>
+            <w:r>
+              <w:t> </w:t>
+            </w:r>
+          </w:p>
+        </w:tc>
+        <w:tc>
+          <w:tcPr>
+            <w:tcW w:w="0" w:type="auto"/>
+            <w:tcBorders>
+              <w:top w:val="single" w:sz="6" w:space="0" w:color="DDDDDD"/>
+              <w:left w:val="single" w:sz="6" w:space="0" w:color="DDDDDD"/>
+              <w:bottom w:val="single" w:sz="6" w:space="0" w:color="DDDDDD"/>
+              <w:right w:val="single" w:sz="6" w:space="0" w:color="DDDDDD"/>
+            </w:tcBorders>
+            <w:tcMar>
+              <w:top w:w="105" w:type="dxa"/>
+              <w:left w:w="150" w:type="dxa"/>
+              <w:bottom w:w="105" w:type="dxa"/>
+              <w:right w:w="150" w:type="dxa"/>
+            </w:tcMar>
+            <w:hideMark/>
+          </w:tcPr>
+          <w:p>
+            <w:r>
+              <w:t>当日销售库存</w:t>
+            </w:r>
+          </w:p>
+        </w:tc>
+      </w:tr>
+      <w:tr>
+        <w:tc>
+          <w:tcPr>
+            <w:tcW w:w="0" w:type="auto"/>
+            <w:tcBorders>
+              <w:top w:val="single" w:sz="6" w:space="0" w:color="DDDDDD"/>
+              <w:left w:val="single" w:sz="6" w:space="0" w:color="DDDDDD"/>
+              <w:bottom w:val="single" w:sz="6" w:space="0" w:color="DDDDDD"/>
+              <w:right w:val="single" w:sz="6" w:space="0" w:color="DDDDDD"/>
+            </w:tcBorders>
+            <w:tcMar>
+              <w:top w:w="105" w:type="dxa"/>
+              <w:left w:w="150" w:type="dxa"/>
+              <w:bottom w:w="105" w:type="dxa"/>
+              <w:right w:w="150" w:type="dxa"/>
+            </w:tcMar>
+            <w:hideMark/>
+          </w:tcPr>
+          <w:p>
+            <w:proofErr w:type="spellStart"/>
+            <w:r>
+              <w:t>LatAndLng</w:t>
+            </w:r>
+            <w:proofErr w:type="spellEnd"/>
+          </w:p>
+        </w:tc>
+        <w:tc>
+          <w:tcPr>
+            <w:tcW w:w="0" w:type="auto"/>
+            <w:tcBorders>
+              <w:top w:val="single" w:sz="6" w:space="0" w:color="DDDDDD"/>
+              <w:left w:val="single" w:sz="6" w:space="0" w:color="DDDDDD"/>
+              <w:bottom w:val="single" w:sz="6" w:space="0" w:color="DDDDDD"/>
+              <w:right w:val="single" w:sz="6" w:space="0" w:color="DDDDDD"/>
+            </w:tcBorders>
+            <w:tcMar>
+              <w:top w:w="105" w:type="dxa"/>
+              <w:left w:w="150" w:type="dxa"/>
+              <w:bottom w:w="105" w:type="dxa"/>
+              <w:right w:w="150" w:type="dxa"/>
+            </w:tcMar>
+            <w:hideMark/>
+          </w:tcPr>
+          <w:p>
+            <w:proofErr w:type="spellStart"/>
+            <w:r>
+              <w:t>nvarchar</w:t>
+            </w:r>
+            <w:proofErr w:type="spellEnd"/>
+            <w:r>
+              <w:t>(200)</w:t>
+            </w:r>
+          </w:p>
+        </w:tc>
+        <w:tc>
+          <w:tcPr>
+            <w:tcW w:w="0" w:type="auto"/>
+            <w:tcBorders>
+              <w:top w:val="single" w:sz="6" w:space="0" w:color="DDDDDD"/>
+              <w:left w:val="single" w:sz="6" w:space="0" w:color="DDDDDD"/>
+              <w:bottom w:val="single" w:sz="6" w:space="0" w:color="DDDDDD"/>
+              <w:right w:val="single" w:sz="6" w:space="0" w:color="DDDDDD"/>
+            </w:tcBorders>
+            <w:tcMar>
+              <w:top w:w="105" w:type="dxa"/>
+              <w:left w:w="150" w:type="dxa"/>
+              <w:bottom w:w="105" w:type="dxa"/>
+              <w:right w:w="150" w:type="dxa"/>
+            </w:tcMar>
+            <w:hideMark/>
+          </w:tcPr>
+          <w:p>
+            <w:r>
+              <w:t>否</w:t>
+            </w:r>
+          </w:p>
+        </w:tc>
+        <w:tc>
+          <w:tcPr>
+            <w:tcW w:w="0" w:type="auto"/>
+            <w:tcBorders>
+              <w:top w:val="single" w:sz="6" w:space="0" w:color="DDDDDD"/>
+              <w:left w:val="single" w:sz="6" w:space="0" w:color="DDDDDD"/>
+              <w:bottom w:val="single" w:sz="6" w:space="0" w:color="DDDDDD"/>
+              <w:right w:val="single" w:sz="6" w:space="0" w:color="DDDDDD"/>
+            </w:tcBorders>
+            <w:tcMar>
+              <w:top w:w="105" w:type="dxa"/>
+              <w:left w:w="150" w:type="dxa"/>
+              <w:bottom w:w="105" w:type="dxa"/>
+              <w:right w:w="150" w:type="dxa"/>
+            </w:tcMar>
+            <w:hideMark/>
+          </w:tcPr>
+          <w:p>
+            <w:r>
+              <w:t> </w:t>
+            </w:r>
+          </w:p>
+        </w:tc>
+        <w:tc>
+          <w:tcPr>
+            <w:tcW w:w="0" w:type="auto"/>
+            <w:tcBorders>
+              <w:top w:val="single" w:sz="6" w:space="0" w:color="DDDDDD"/>
+              <w:left w:val="single" w:sz="6" w:space="0" w:color="DDDDDD"/>
+              <w:bottom w:val="single" w:sz="6" w:space="0" w:color="DDDDDD"/>
+              <w:right w:val="single" w:sz="6" w:space="0" w:color="DDDDDD"/>
+            </w:tcBorders>
+            <w:tcMar>
+              <w:top w:w="105" w:type="dxa"/>
+              <w:left w:w="150" w:type="dxa"/>
+              <w:bottom w:w="105" w:type="dxa"/>
+              <w:right w:w="150" w:type="dxa"/>
+            </w:tcMar>
+            <w:hideMark/>
+          </w:tcPr>
+          <w:p>
+            <w:r>
+              <w:t>经纬度</w:t>
+            </w:r>
+          </w:p>
+        </w:tc>
+      </w:tr>
+      <w:tr>
+        <w:tc>
+          <w:tcPr>
+            <w:tcW w:w="0" w:type="auto"/>
+            <w:tcBorders>
+              <w:top w:val="single" w:sz="6" w:space="0" w:color="DDDDDD"/>
+              <w:left w:val="single" w:sz="6" w:space="0" w:color="DDDDDD"/>
+              <w:bottom w:val="single" w:sz="6" w:space="0" w:color="DDDDDD"/>
+              <w:right w:val="single" w:sz="6" w:space="0" w:color="DDDDDD"/>
+            </w:tcBorders>
+            <w:tcMar>
+              <w:top w:w="105" w:type="dxa"/>
+              <w:left w:w="150" w:type="dxa"/>
+              <w:bottom w:w="105" w:type="dxa"/>
+              <w:right w:w="150" w:type="dxa"/>
+            </w:tcMar>
+            <w:hideMark/>
+          </w:tcPr>
+          <w:p>
+            <w:proofErr w:type="spellStart"/>
+            <w:r>
               <w:t>IsDeleted</w:t>
             </w:r>
             <w:proofErr w:type="spellEnd"/>
@@ -9195,10 +9450,7 @@
         </w:tc>
       </w:tr>
     </w:tbl>
-    <w:p>
-      <w:bookmarkStart w:id="0" w:name="_GoBack"/>
-      <w:bookmarkEnd w:id="0"/>
-    </w:p>
+    <w:p/>
     <w:sectPr>
       <w:pgSz w:w="11906" w:h="16838"/>
       <w:pgMar w:top="1440" w:right="1800" w:bottom="1440" w:left="1800" w:header="851" w:footer="992" w:gutter="0"/>
@@ -10004,7 +10256,7 @@
 </file>
 
 <file path=customXml/itemProps1.xml><?xml version="1.0" encoding="utf-8"?>
-<ds:datastoreItem xmlns:ds="http://schemas.openxmlformats.org/officeDocument/2006/customXml" ds:itemID="{FF7E3D7C-241C-4879-90EF-6095B6E83CE5}">
+<ds:datastoreItem xmlns:ds="http://schemas.openxmlformats.org/officeDocument/2006/customXml" ds:itemID="{7D05240C-1497-4EAE-950C-3E685D5A9CD8}">
   <ds:schemaRefs>
     <ds:schemaRef ds:uri="http://schemas.openxmlformats.org/officeDocument/2006/bibliography"/>
   </ds:schemaRefs>

</xml_diff>